<commit_message>
Token request for create org
</commit_message>
<xml_diff>
--- a/Documentation/Projet BeerUp.docx
+++ b/Documentation/Projet BeerUp.docx
@@ -22581,7 +22581,13 @@
       </w:r>
       <w:proofErr w:type="spellEnd"/>
       <w:r>
-        <w:t xml:space="preserve"> confirme que le numéro est valide</w:t>
+        <w:t xml:space="preserve"> confirme que le numéro </w:t>
+      </w:r>
+      <w:r>
+        <w:t xml:space="preserve">de TVA </w:t>
+      </w:r>
+      <w:r>
+        <w:t>est valide</w:t>
       </w:r>
     </w:p>
     <w:p>

</xml_diff>

<commit_message>
Tab Bord Plans Tarifaires
</commit_message>
<xml_diff>
--- a/Documentation/Projet BeerUp.docx
+++ b/Documentation/Projet BeerUp.docx
@@ -16755,15 +16755,7 @@
         <w:t xml:space="preserve"> </w:t>
       </w:r>
       <w:r>
-        <w:t xml:space="preserve">écran divisé en 2 parties : établissements et bières et reprenant l’entièreté des plans tarifaires actifs et non actifs et permettant à l’administrateur </w:t>
-      </w:r>
-      <w:proofErr w:type="spellStart"/>
-      <w:r>
-        <w:t>des</w:t>
-      </w:r>
-      <w:proofErr w:type="spellEnd"/>
-      <w:r>
-        <w:t xml:space="preserve"> les activer ou les désactiver pour les clients.</w:t>
+        <w:t>écran divisé en 2 parties : établissements et bières et reprenant l’entièreté des plans tarifaires actifs et non actifs et permettant à l’administrateur de les activer ou les désactiver pour les clients.</w:t>
       </w:r>
       <w:r>
         <w:t xml:space="preserve"> L’écran permet également de </w:t>

</xml_diff>